<commit_message>
se modifico otra vez torres.docx
</commit_message>
<xml_diff>
--- a/torres.docx
+++ b/torres.docx
@@ -10,7 +10,10 @@
         <w:t>orres</w:t>
       </w:r>
       <w:r>
-        <w:t xml:space="preserve"> saavedra</w:t>
+        <w:t xml:space="preserve"> </w:t>
+      </w:r>
+      <w:r>
+        <w:t>Saavedra 04</w:t>
       </w:r>
       <w:bookmarkStart w:id="0" w:name="_GoBack"/>
       <w:bookmarkEnd w:id="0"/>

</xml_diff>